<commit_message>
Namų darbai ir paskaitos medžiaga
</commit_message>
<xml_diff>
--- a/Namu darbas.docx
+++ b/Namu darbas.docx
@@ -1043,48 +1043,190 @@
         <w:rPr/>
         <w:t xml:space="preserve">9. </w:t>
       </w:r>
-    </w:p>
-    <w:p>
-      <w:pPr>
-        <w:pStyle w:val="TextBody"/>
-        <w:spacing w:before="0" w:after="140"/>
-        <w:rPr/>
-      </w:pPr>
-      <w:r>
-        <w:rPr/>
-      </w:r>
-    </w:p>
-    <w:p>
-      <w:pPr>
-        <w:pStyle w:val="TextBody"/>
-        <w:spacing w:before="0" w:after="140"/>
-        <w:rPr/>
-      </w:pPr>
-      <w:r>
-        <w:rPr/>
-      </w:r>
-    </w:p>
-    <w:p>
-      <w:pPr>
-        <w:pStyle w:val="TextBody"/>
-        <w:spacing w:before="0" w:after="140"/>
-        <w:rPr/>
-      </w:pPr>
-      <w:r>
-        <w:rPr/>
-      </w:r>
-    </w:p>
-    <w:p>
-      <w:pPr>
-        <w:pStyle w:val="TextBody"/>
-        <w:spacing w:before="0" w:after="140"/>
-        <w:rPr/>
-      </w:pPr>
-      <w:r>
-        <w:rPr/>
-      </w:r>
-      <w:r>
-        <w:br w:type="page"/>
+      <w:r>
+        <w:rPr/>
+        <w:t>Naudodamiesi SVG elementu sukurkite šaškių lentą, su geltonomis ir mėlynomis šaškėmis. Šaškių lentos fragmentas:</w:t>
+      </w:r>
+    </w:p>
+    <w:p>
+      <w:pPr>
+        <w:pStyle w:val="TextBody"/>
+        <w:spacing w:before="0" w:after="140"/>
+        <w:rPr/>
+      </w:pPr>
+      <w:r>
+        <w:rPr/>
+        <w:drawing>
+          <wp:anchor behindDoc="0" distT="0" distB="0" distL="0" distR="0" simplePos="0" locked="0" layoutInCell="1" allowOverlap="1" relativeHeight="10">
+            <wp:simplePos x="0" y="0"/>
+            <wp:positionH relativeFrom="column">
+              <wp:posOffset>313690</wp:posOffset>
+            </wp:positionH>
+            <wp:positionV relativeFrom="paragraph">
+              <wp:posOffset>-66040</wp:posOffset>
+            </wp:positionV>
+            <wp:extent cx="857250" cy="809625"/>
+            <wp:effectExtent l="0" t="0" r="0" b="0"/>
+            <wp:wrapSquare wrapText="largest"/>
+            <wp:docPr id="8" name="Image9" descr=""/>
+            <wp:cNvGraphicFramePr>
+              <a:graphicFrameLocks xmlns:a="http://schemas.openxmlformats.org/drawingml/2006/main" noChangeAspect="1"/>
+            </wp:cNvGraphicFramePr>
+            <a:graphic xmlns:a="http://schemas.openxmlformats.org/drawingml/2006/main">
+              <a:graphicData uri="http://schemas.openxmlformats.org/drawingml/2006/picture">
+                <pic:pic xmlns:pic="http://schemas.openxmlformats.org/drawingml/2006/picture">
+                  <pic:nvPicPr>
+                    <pic:cNvPr id="8" name="Image9" descr=""/>
+                    <pic:cNvPicPr>
+                      <a:picLocks noChangeAspect="1" noChangeArrowheads="1"/>
+                    </pic:cNvPicPr>
+                  </pic:nvPicPr>
+                  <pic:blipFill>
+                    <a:blip r:embed="rId9"/>
+                    <a:stretch>
+                      <a:fillRect/>
+                    </a:stretch>
+                  </pic:blipFill>
+                  <pic:spPr bwMode="auto">
+                    <a:xfrm>
+                      <a:off x="0" y="0"/>
+                      <a:ext cx="857250" cy="809625"/>
+                    </a:xfrm>
+                    <a:prstGeom prst="rect">
+                      <a:avLst/>
+                    </a:prstGeom>
+                  </pic:spPr>
+                </pic:pic>
+              </a:graphicData>
+            </a:graphic>
+          </wp:anchor>
+        </w:drawing>
+      </w:r>
+    </w:p>
+    <w:p>
+      <w:pPr>
+        <w:pStyle w:val="TextBody"/>
+        <w:spacing w:before="0" w:after="140"/>
+        <w:rPr/>
+      </w:pPr>
+      <w:r>
+        <w:rPr/>
+      </w:r>
+    </w:p>
+    <w:p>
+      <w:pPr>
+        <w:pStyle w:val="TextBody"/>
+        <w:spacing w:before="0" w:after="140"/>
+        <w:rPr/>
+      </w:pPr>
+      <w:r>
+        <w:rPr/>
+      </w:r>
+    </w:p>
+    <w:p>
+      <w:pPr>
+        <w:pStyle w:val="TextBody"/>
+        <w:spacing w:before="0" w:after="140"/>
+        <w:rPr/>
+      </w:pPr>
+      <w:r>
+        <w:rPr/>
+      </w:r>
+    </w:p>
+    <w:p>
+      <w:pPr>
+        <w:pStyle w:val="TextBody"/>
+        <w:spacing w:before="0" w:after="140"/>
+        <w:rPr/>
+      </w:pPr>
+      <w:r>
+        <w:rPr/>
+        <w:t>10. Naudodami elementus &lt;div&gt; ir &lt;span&gt; pabandykite sukurti rugpjūčio mėnesio kalendorių. Nepamirškite, kad &lt;div&gt; elementas yra blokinis, o &lt;span&gt; linijinis elementas. Kalendorius maždaug atrodytų taip:</w:t>
+      </w:r>
+    </w:p>
+    <w:p>
+      <w:pPr>
+        <w:pStyle w:val="TextBody"/>
+        <w:spacing w:before="0" w:after="140"/>
+        <w:rPr/>
+      </w:pPr>
+      <w:r>
+        <w:rPr/>
+        <w:drawing>
+          <wp:anchor behindDoc="0" distT="0" distB="0" distL="0" distR="0" simplePos="0" locked="0" layoutInCell="1" allowOverlap="1" relativeHeight="9">
+            <wp:simplePos x="0" y="0"/>
+            <wp:positionH relativeFrom="column">
+              <wp:align>center</wp:align>
+            </wp:positionH>
+            <wp:positionV relativeFrom="paragraph">
+              <wp:posOffset>635</wp:posOffset>
+            </wp:positionV>
+            <wp:extent cx="1666875" cy="1228725"/>
+            <wp:effectExtent l="0" t="0" r="0" b="0"/>
+            <wp:wrapSquare wrapText="largest"/>
+            <wp:docPr id="9" name="Image8" descr=""/>
+            <wp:cNvGraphicFramePr>
+              <a:graphicFrameLocks xmlns:a="http://schemas.openxmlformats.org/drawingml/2006/main" noChangeAspect="1"/>
+            </wp:cNvGraphicFramePr>
+            <a:graphic xmlns:a="http://schemas.openxmlformats.org/drawingml/2006/main">
+              <a:graphicData uri="http://schemas.openxmlformats.org/drawingml/2006/picture">
+                <pic:pic xmlns:pic="http://schemas.openxmlformats.org/drawingml/2006/picture">
+                  <pic:nvPicPr>
+                    <pic:cNvPr id="9" name="Image8" descr=""/>
+                    <pic:cNvPicPr>
+                      <a:picLocks noChangeAspect="1" noChangeArrowheads="1"/>
+                    </pic:cNvPicPr>
+                  </pic:nvPicPr>
+                  <pic:blipFill>
+                    <a:blip r:embed="rId10"/>
+                    <a:stretch>
+                      <a:fillRect/>
+                    </a:stretch>
+                  </pic:blipFill>
+                  <pic:spPr bwMode="auto">
+                    <a:xfrm>
+                      <a:off x="0" y="0"/>
+                      <a:ext cx="1666875" cy="1228725"/>
+                    </a:xfrm>
+                    <a:prstGeom prst="rect">
+                      <a:avLst/>
+                    </a:prstGeom>
+                  </pic:spPr>
+                </pic:pic>
+              </a:graphicData>
+            </a:graphic>
+          </wp:anchor>
+        </w:drawing>
+      </w:r>
+    </w:p>
+    <w:p>
+      <w:pPr>
+        <w:pStyle w:val="TextBody"/>
+        <w:spacing w:before="0" w:after="140"/>
+        <w:rPr/>
+      </w:pPr>
+      <w:r>
+        <w:rPr/>
+      </w:r>
+    </w:p>
+    <w:p>
+      <w:pPr>
+        <w:pStyle w:val="TextBody"/>
+        <w:spacing w:before="0" w:after="140"/>
+        <w:rPr/>
+      </w:pPr>
+      <w:r>
+        <w:rPr/>
+      </w:r>
+    </w:p>
+    <w:p>
+      <w:pPr>
+        <w:pStyle w:val="TextBody"/>
+        <w:spacing w:before="0" w:after="140"/>
+        <w:rPr/>
+      </w:pPr>
+      <w:r>
+        <w:rPr/>
       </w:r>
     </w:p>
     <w:p>
@@ -1312,6 +1454,7 @@
     <w:rPrDefault>
       <w:rPr>
         <w:rFonts w:ascii="Liberation Serif" w:hAnsi="Liberation Serif" w:eastAsia="SimSun" w:cs="Arial"/>
+        <w:sz w:val="20"/>
         <w:szCs w:val="24"/>
         <w:lang w:val="lt-LT" w:eastAsia="zh-CN" w:bidi="hi-IN"/>
       </w:rPr>
@@ -1325,7 +1468,7 @@
     <w:qFormat/>
     <w:pPr>
       <w:widowControl/>
-      <w:overflowPunct w:val="false"/>
+      <w:overflowPunct w:val="true"/>
       <w:bidi w:val="0"/>
       <w:jc w:val="left"/>
     </w:pPr>

</xml_diff>